<commit_message>
ya me canse y no hice ni el 5%
</commit_message>
<xml_diff>
--- a/ADA3 Redes.docx
+++ b/ADA3 Redes.docx
@@ -1,6 +1,6 @@
 
 <file path=word/document.xml><?xml version="1.0" encoding="utf-8"?>
-<w:document xmlns:wpc="http://schemas.microsoft.com/office/word/2010/wordprocessingCanvas" xmlns:cx="http://schemas.microsoft.com/office/drawing/2014/chartex" xmlns:cx1="http://schemas.microsoft.com/office/drawing/2015/9/8/chartex" xmlns:cx2="http://schemas.microsoft.com/office/drawing/2015/10/21/chartex" xmlns:cx3="http://schemas.microsoft.com/office/drawing/2016/5/9/chartex" xmlns:cx4="http://schemas.microsoft.com/office/drawing/2016/5/10/chartex" xmlns:cx5="http://schemas.microsoft.com/office/drawing/2016/5/11/chartex" xmlns:cx6="http://schemas.microsoft.com/office/drawing/2016/5/12/chartex" xmlns:cx7="http://schemas.microsoft.com/office/drawing/2016/5/13/chartex" xmlns:cx8="http://schemas.microsoft.com/office/drawing/2016/5/14/chartex" xmlns:mc="http://schemas.openxmlformats.org/markup-compatibility/2006" xmlns:aink="http://schemas.microsoft.com/office/drawing/2016/ink" xmlns:am3d="http://schemas.microsoft.com/office/drawing/2017/model3d" xmlns:o="urn:schemas-microsoft-com:office:office" xmlns:oel="http://schemas.microsoft.com/office/2019/extlst" xmlns:r="http://schemas.openxmlformats.org/officeDocument/2006/relationships" xmlns:m="http://schemas.openxmlformats.org/officeDocument/2006/math" xmlns:v="urn:schemas-microsoft-com:vml" xmlns:wp14="http://schemas.microsoft.com/office/word/2010/wordprocessingDrawing" xmlns:wp="http://schemas.openxmlformats.org/drawingml/2006/wordprocessingDrawing" xmlns:w10="urn:schemas-microsoft-com:office:word" xmlns:w="http://schemas.openxmlformats.org/wordprocessingml/2006/main" xmlns:w14="http://schemas.microsoft.com/office/word/2010/wordml" xmlns:w15="http://schemas.microsoft.com/office/word/2012/wordml" xmlns:w16cex="http://schemas.microsoft.com/office/word/2018/wordml/cex" xmlns:w16cid="http://schemas.microsoft.com/office/word/2016/wordml/cid" xmlns:w16="http://schemas.microsoft.com/office/word/2018/wordml" xmlns:w16sdtdh="http://schemas.microsoft.com/office/word/2020/wordml/sdtdatahash" xmlns:w16se="http://schemas.microsoft.com/office/word/2015/wordml/symex" xmlns:wpg="http://schemas.microsoft.com/office/word/2010/wordprocessingGroup" xmlns:wpi="http://schemas.microsoft.com/office/word/2010/wordprocessingInk" xmlns:wne="http://schemas.microsoft.com/office/word/2006/wordml" xmlns:wps="http://schemas.microsoft.com/office/word/2010/wordprocessingShape" mc:Ignorable="w14 w15 w16se w16cid w16 w16cex w16sdtdh wp14">
+<w:document xmlns:wpc="http://schemas.microsoft.com/office/word/2010/wordprocessingCanvas" xmlns:cx="http://schemas.microsoft.com/office/drawing/2014/chartex" xmlns:cx1="http://schemas.microsoft.com/office/drawing/2015/9/8/chartex" xmlns:cx2="http://schemas.microsoft.com/office/drawing/2015/10/21/chartex" xmlns:cx3="http://schemas.microsoft.com/office/drawing/2016/5/9/chartex" xmlns:cx4="http://schemas.microsoft.com/office/drawing/2016/5/10/chartex" xmlns:cx5="http://schemas.microsoft.com/office/drawing/2016/5/11/chartex" xmlns:cx6="http://schemas.microsoft.com/office/drawing/2016/5/12/chartex" xmlns:cx7="http://schemas.microsoft.com/office/drawing/2016/5/13/chartex" xmlns:cx8="http://schemas.microsoft.com/office/drawing/2016/5/14/chartex" xmlns:mc="http://schemas.openxmlformats.org/markup-compatibility/2006" xmlns:aink="http://schemas.microsoft.com/office/drawing/2016/ink" xmlns:am3d="http://schemas.microsoft.com/office/drawing/2017/model3d" xmlns:o="urn:schemas-microsoft-com:office:office" xmlns:oel="http://schemas.microsoft.com/office/2019/extlst" xmlns:r="http://schemas.openxmlformats.org/officeDocument/2006/relationships" xmlns:m="http://schemas.openxmlformats.org/officeDocument/2006/math" xmlns:v="urn:schemas-microsoft-com:vml" xmlns:wp14="http://schemas.microsoft.com/office/word/2010/wordprocessingDrawing" xmlns:wp="http://schemas.openxmlformats.org/drawingml/2006/wordprocessingDrawing" xmlns:w10="urn:schemas-microsoft-com:office:word" xmlns:w="http://schemas.openxmlformats.org/wordprocessingml/2006/main" xmlns:w14="http://schemas.microsoft.com/office/word/2010/wordml" xmlns:w15="http://schemas.microsoft.com/office/word/2012/wordml" xmlns:w16cex="http://schemas.microsoft.com/office/word/2018/wordml/cex" xmlns:w16cid="http://schemas.microsoft.com/office/word/2016/wordml/cid" xmlns:w16="http://schemas.microsoft.com/office/word/2018/wordml" xmlns:w16du="http://schemas.microsoft.com/office/word/2023/wordml/word16du" xmlns:w16sdtdh="http://schemas.microsoft.com/office/word/2020/wordml/sdtdatahash" xmlns:w16se="http://schemas.microsoft.com/office/word/2015/wordml/symex" xmlns:wpg="http://schemas.microsoft.com/office/word/2010/wordprocessingGroup" xmlns:wpi="http://schemas.microsoft.com/office/word/2010/wordprocessingInk" xmlns:wne="http://schemas.microsoft.com/office/word/2006/wordml" xmlns:wps="http://schemas.microsoft.com/office/word/2010/wordprocessingShape" mc:Ignorable="w14 w15 w16se w16cid w16 w16cex w16sdtdh wp14">
   <w:body>
     <w:p>
       <w:pPr>
@@ -278,6 +278,48 @@
         </w:rPr>
         <w:t>Luis Adrian Cocom Bacab</w:t>
       </w:r>
+    </w:p>
+    <w:p>
+      <w:pPr>
+        <w:ind w:left="708" w:firstLine="708"/>
+        <w:jc w:val="center"/>
+        <w:rPr>
+          <w:sz w:val="48"/>
+          <w:szCs w:val="48"/>
+        </w:rPr>
+      </w:pPr>
+      <w:r>
+        <w:rPr>
+          <w:sz w:val="48"/>
+          <w:szCs w:val="48"/>
+        </w:rPr>
+        <w:t xml:space="preserve">Didier </w:t>
+      </w:r>
+      <w:proofErr w:type="spellStart"/>
+      <w:r>
+        <w:rPr>
+          <w:sz w:val="48"/>
+          <w:szCs w:val="48"/>
+        </w:rPr>
+        <w:t>Natanahel</w:t>
+      </w:r>
+      <w:proofErr w:type="spellEnd"/>
+      <w:r>
+        <w:rPr>
+          <w:sz w:val="48"/>
+          <w:szCs w:val="48"/>
+        </w:rPr>
+        <w:t xml:space="preserve"> Sánchez </w:t>
+      </w:r>
+      <w:proofErr w:type="spellStart"/>
+      <w:r>
+        <w:rPr>
+          <w:sz w:val="48"/>
+          <w:szCs w:val="48"/>
+        </w:rPr>
+        <w:t>Tzec</w:t>
+      </w:r>
+      <w:proofErr w:type="spellEnd"/>
     </w:p>
     <w:p>
       <w:pPr>
@@ -449,21 +491,6 @@
         </w:rPr>
       </w:pPr>
     </w:p>
-    <w:p>
-      <w:pPr>
-        <w:rPr>
-          <w:sz w:val="72"/>
-          <w:szCs w:val="72"/>
-        </w:rPr>
-      </w:pPr>
-      <w:r>
-        <w:rPr>
-          <w:sz w:val="72"/>
-          <w:szCs w:val="72"/>
-        </w:rPr>
-        <w:br w:type="page"/>
-      </w:r>
-    </w:p>
     <w:sdt>
       <w:sdtPr>
         <w:rPr>
@@ -3870,16 +3897,16 @@
         <w:spacing w:line="360" w:lineRule="auto"/>
         <w:rPr>
           <w:rFonts w:ascii="Arial" w:hAnsi="Arial" w:cs="Arial"/>
-          <w:sz w:val="24"/>
-          <w:szCs w:val="24"/>
+          <w:sz w:val="32"/>
+          <w:szCs w:val="32"/>
         </w:rPr>
       </w:pPr>
       <w:bookmarkStart w:id="2" w:name="_Toc131194595"/>
       <w:r>
         <w:rPr>
           <w:rFonts w:ascii="Arial" w:hAnsi="Arial" w:cs="Arial"/>
-          <w:sz w:val="24"/>
-          <w:szCs w:val="24"/>
+          <w:sz w:val="32"/>
+          <w:szCs w:val="32"/>
         </w:rPr>
         <w:lastRenderedPageBreak/>
         <w:t>Análisis de Resultados</w:t>
@@ -3888,6 +3915,13 @@
     </w:p>
     <w:p>
       <w:pPr>
+        <w:rPr>
+          <w:u w:val="single"/>
+        </w:rPr>
+      </w:pPr>
+    </w:p>
+    <w:p>
+      <w:pPr>
         <w:pStyle w:val="Ttulo3"/>
         <w:spacing w:line="360" w:lineRule="auto"/>
         <w:rPr>
@@ -3918,7 +3952,57 @@
           <w:sz w:val="24"/>
           <w:szCs w:val="24"/>
         </w:rPr>
-        <w:t>Para la empresa Fast.com, he designado la siguiente topología lógica:</w:t>
+        <w:t>Para la empresa Fast.com, he</w:t>
+      </w:r>
+      <w:r>
+        <w:rPr>
+          <w:rFonts w:ascii="Arial" w:hAnsi="Arial" w:cs="Arial"/>
+          <w:sz w:val="24"/>
+          <w:szCs w:val="24"/>
+        </w:rPr>
+        <w:t>mos</w:t>
+      </w:r>
+      <w:r>
+        <w:rPr>
+          <w:rFonts w:ascii="Arial" w:hAnsi="Arial" w:cs="Arial"/>
+          <w:sz w:val="24"/>
+          <w:szCs w:val="24"/>
+        </w:rPr>
+        <w:t xml:space="preserve"> designado la siguiente topología lógica</w:t>
+      </w:r>
+      <w:r>
+        <w:rPr>
+          <w:rFonts w:ascii="Arial" w:hAnsi="Arial" w:cs="Arial"/>
+          <w:sz w:val="24"/>
+          <w:szCs w:val="24"/>
+        </w:rPr>
+        <w:t>, representadas cada una para el color de las diferentes sucursales</w:t>
+      </w:r>
+      <w:r>
+        <w:rPr>
+          <w:rFonts w:ascii="Arial" w:hAnsi="Arial" w:cs="Arial"/>
+          <w:sz w:val="24"/>
+          <w:szCs w:val="24"/>
+        </w:rPr>
+        <w:t>:</w:t>
+      </w:r>
+    </w:p>
+    <w:p>
+      <w:pPr>
+        <w:spacing w:line="360" w:lineRule="auto"/>
+        <w:rPr>
+          <w:rFonts w:ascii="Arial" w:hAnsi="Arial" w:cs="Arial"/>
+          <w:sz w:val="24"/>
+          <w:szCs w:val="24"/>
+        </w:rPr>
+      </w:pPr>
+      <w:r>
+        <w:rPr>
+          <w:rFonts w:ascii="Arial" w:hAnsi="Arial" w:cs="Arial"/>
+          <w:sz w:val="24"/>
+          <w:szCs w:val="24"/>
+        </w:rPr>
+        <w:t>*Inserta imágenes por colores cuando ya estén cableadas” xd</w:t>
       </w:r>
     </w:p>
     <w:p>
@@ -3938,7 +4022,7 @@
           <w:szCs w:val="24"/>
         </w:rPr>
         <w:drawing>
-          <wp:inline distT="0" distB="0" distL="0" distR="0" wp14:anchorId="32CD22B3" wp14:editId="3AD3704B">
+          <wp:inline distT="0" distB="0" distL="0" distR="0" wp14:anchorId="32CD22B3" wp14:editId="2887B538">
             <wp:extent cx="5612130" cy="4027805"/>
             <wp:effectExtent l="0" t="0" r="7620" b="0"/>
             <wp:docPr id="1" name="Imagen 1" descr="Interfaz de usuario gráfica, Diagrama&#10;&#10;Descripción generada automáticamente"/>
@@ -3959,7 +4043,7 @@
                     </a:stretch>
                   </pic:blipFill>
                   <pic:spPr>
-                    <a:xfrm>
+                    <a:xfrm rot="10800000">
                       <a:off x="0" y="0"/>
                       <a:ext cx="5612130" cy="4027805"/>
                     </a:xfrm>
@@ -3989,13 +4073,249 @@
           <w:sz w:val="24"/>
           <w:szCs w:val="24"/>
         </w:rPr>
-        <w:t xml:space="preserve">El piso 1, es el piso que tendrá el mayor tráfico de red, puesto que allí estarán </w:t>
-      </w:r>
-      <w:r>
-        <w:rPr>
-          <w:rFonts w:ascii="Arial" w:hAnsi="Arial" w:cs="Arial"/>
-          <w:sz w:val="24"/>
-          <w:szCs w:val="24"/>
+        <w:t xml:space="preserve">La sucursal de Mérida es en donde se concentrarán las </w:t>
+      </w:r>
+      <w:proofErr w:type="gramStart"/>
+      <w:r>
+        <w:rPr>
+          <w:rFonts w:ascii="Arial" w:hAnsi="Arial" w:cs="Arial"/>
+          <w:sz w:val="24"/>
+          <w:szCs w:val="24"/>
+        </w:rPr>
+        <w:t>primera configuraciones</w:t>
+      </w:r>
+      <w:proofErr w:type="gramEnd"/>
+      <w:r>
+        <w:rPr>
+          <w:rFonts w:ascii="Arial" w:hAnsi="Arial" w:cs="Arial"/>
+          <w:sz w:val="24"/>
+          <w:szCs w:val="24"/>
+        </w:rPr>
+        <w:t>; la empresa fast.com está dividida por departamentos, tales son:</w:t>
+      </w:r>
+    </w:p>
+    <w:p>
+      <w:pPr>
+        <w:pStyle w:val="Prrafodelista"/>
+        <w:numPr>
+          <w:ilvl w:val="0"/>
+          <w:numId w:val="2"/>
+        </w:numPr>
+        <w:spacing w:line="360" w:lineRule="auto"/>
+        <w:rPr>
+          <w:rFonts w:ascii="Arial" w:hAnsi="Arial" w:cs="Arial"/>
+          <w:sz w:val="24"/>
+          <w:szCs w:val="24"/>
+        </w:rPr>
+      </w:pPr>
+      <w:r>
+        <w:rPr>
+          <w:rFonts w:ascii="Arial" w:hAnsi="Arial" w:cs="Arial"/>
+          <w:sz w:val="24"/>
+          <w:szCs w:val="24"/>
+        </w:rPr>
+        <w:t>Dirección</w:t>
+      </w:r>
+    </w:p>
+    <w:p>
+      <w:pPr>
+        <w:pStyle w:val="Prrafodelista"/>
+        <w:numPr>
+          <w:ilvl w:val="0"/>
+          <w:numId w:val="2"/>
+        </w:numPr>
+        <w:spacing w:line="360" w:lineRule="auto"/>
+        <w:rPr>
+          <w:rFonts w:ascii="Arial" w:hAnsi="Arial" w:cs="Arial"/>
+          <w:sz w:val="24"/>
+          <w:szCs w:val="24"/>
+        </w:rPr>
+      </w:pPr>
+      <w:r>
+        <w:rPr>
+          <w:rFonts w:ascii="Arial" w:hAnsi="Arial" w:cs="Arial"/>
+          <w:sz w:val="24"/>
+          <w:szCs w:val="24"/>
+        </w:rPr>
+        <w:t>Administración</w:t>
+      </w:r>
+    </w:p>
+    <w:p>
+      <w:pPr>
+        <w:pStyle w:val="Prrafodelista"/>
+        <w:numPr>
+          <w:ilvl w:val="0"/>
+          <w:numId w:val="2"/>
+        </w:numPr>
+        <w:spacing w:line="360" w:lineRule="auto"/>
+        <w:rPr>
+          <w:rFonts w:ascii="Arial" w:hAnsi="Arial" w:cs="Arial"/>
+          <w:sz w:val="24"/>
+          <w:szCs w:val="24"/>
+        </w:rPr>
+      </w:pPr>
+      <w:r>
+        <w:rPr>
+          <w:rFonts w:ascii="Arial" w:hAnsi="Arial" w:cs="Arial"/>
+          <w:sz w:val="24"/>
+          <w:szCs w:val="24"/>
+        </w:rPr>
+        <w:t xml:space="preserve">Contabilidad </w:t>
+      </w:r>
+    </w:p>
+    <w:p>
+      <w:pPr>
+        <w:pStyle w:val="Prrafodelista"/>
+        <w:numPr>
+          <w:ilvl w:val="0"/>
+          <w:numId w:val="2"/>
+        </w:numPr>
+        <w:spacing w:line="360" w:lineRule="auto"/>
+        <w:rPr>
+          <w:rFonts w:ascii="Arial" w:hAnsi="Arial" w:cs="Arial"/>
+          <w:sz w:val="24"/>
+          <w:szCs w:val="24"/>
+        </w:rPr>
+      </w:pPr>
+      <w:r>
+        <w:rPr>
+          <w:rFonts w:ascii="Arial" w:hAnsi="Arial" w:cs="Arial"/>
+          <w:sz w:val="24"/>
+          <w:szCs w:val="24"/>
+        </w:rPr>
+        <w:t>Soporte TI</w:t>
+      </w:r>
+    </w:p>
+    <w:p>
+      <w:pPr>
+        <w:pStyle w:val="Prrafodelista"/>
+        <w:numPr>
+          <w:ilvl w:val="0"/>
+          <w:numId w:val="2"/>
+        </w:numPr>
+        <w:spacing w:line="360" w:lineRule="auto"/>
+        <w:rPr>
+          <w:rFonts w:ascii="Arial" w:hAnsi="Arial" w:cs="Arial"/>
+          <w:sz w:val="24"/>
+          <w:szCs w:val="24"/>
+        </w:rPr>
+      </w:pPr>
+      <w:r>
+        <w:rPr>
+          <w:rFonts w:ascii="Arial" w:hAnsi="Arial" w:cs="Arial"/>
+          <w:sz w:val="24"/>
+          <w:szCs w:val="24"/>
+        </w:rPr>
+        <w:t>Ventas</w:t>
+      </w:r>
+    </w:p>
+    <w:p>
+      <w:pPr>
+        <w:pStyle w:val="Prrafodelista"/>
+        <w:numPr>
+          <w:ilvl w:val="0"/>
+          <w:numId w:val="2"/>
+        </w:numPr>
+        <w:spacing w:line="360" w:lineRule="auto"/>
+        <w:rPr>
+          <w:rFonts w:ascii="Arial" w:hAnsi="Arial" w:cs="Arial"/>
+          <w:sz w:val="24"/>
+          <w:szCs w:val="24"/>
+        </w:rPr>
+      </w:pPr>
+      <w:r>
+        <w:rPr>
+          <w:rFonts w:ascii="Arial" w:hAnsi="Arial" w:cs="Arial"/>
+          <w:sz w:val="24"/>
+          <w:szCs w:val="24"/>
+        </w:rPr>
+        <w:t>Operaciones</w:t>
+      </w:r>
+    </w:p>
+    <w:p>
+      <w:pPr>
+        <w:pStyle w:val="Prrafodelista"/>
+        <w:numPr>
+          <w:ilvl w:val="0"/>
+          <w:numId w:val="2"/>
+        </w:numPr>
+        <w:spacing w:line="360" w:lineRule="auto"/>
+        <w:rPr>
+          <w:rFonts w:ascii="Arial" w:hAnsi="Arial" w:cs="Arial"/>
+          <w:sz w:val="24"/>
+          <w:szCs w:val="24"/>
+        </w:rPr>
+      </w:pPr>
+      <w:r>
+        <w:rPr>
+          <w:rFonts w:ascii="Arial" w:hAnsi="Arial" w:cs="Arial"/>
+          <w:sz w:val="24"/>
+          <w:szCs w:val="24"/>
+        </w:rPr>
+        <w:lastRenderedPageBreak/>
+        <w:t>Servicios TI</w:t>
+      </w:r>
+    </w:p>
+    <w:p>
+      <w:pPr>
+        <w:spacing w:line="360" w:lineRule="auto"/>
+        <w:rPr>
+          <w:rFonts w:ascii="Arial" w:hAnsi="Arial" w:cs="Arial"/>
+          <w:sz w:val="24"/>
+          <w:szCs w:val="24"/>
+        </w:rPr>
+      </w:pPr>
+      <w:r>
+        <w:rPr>
+          <w:rFonts w:ascii="Arial" w:hAnsi="Arial" w:cs="Arial"/>
+          <w:sz w:val="24"/>
+          <w:szCs w:val="24"/>
+        </w:rPr>
+        <w:t>Cada departamento consta de diferentes equipos de cómputo, y a su vez, estarán divididos por VLAN y redes más pequeñas.</w:t>
+      </w:r>
+    </w:p>
+    <w:p>
+      <w:pPr>
+        <w:spacing w:line="360" w:lineRule="auto"/>
+        <w:rPr>
+          <w:rFonts w:ascii="Arial" w:hAnsi="Arial" w:cs="Arial"/>
+          <w:sz w:val="24"/>
+          <w:szCs w:val="24"/>
+        </w:rPr>
+      </w:pPr>
+      <w:r>
+        <w:rPr>
+          <w:rFonts w:ascii="Arial" w:hAnsi="Arial" w:cs="Arial"/>
+          <w:sz w:val="24"/>
+          <w:szCs w:val="24"/>
+        </w:rPr>
+        <w:t>A través de la siguiente tabla, mostraremos las configuraciones más importantes para el funcionamiento correcto de la red:</w:t>
+      </w:r>
+    </w:p>
+    <w:p>
+      <w:pPr>
+        <w:spacing w:line="360" w:lineRule="auto"/>
+        <w:rPr>
+          <w:rFonts w:ascii="Arial" w:hAnsi="Arial" w:cs="Arial"/>
+          <w:sz w:val="24"/>
+          <w:szCs w:val="24"/>
+        </w:rPr>
+      </w:pPr>
+      <w:r>
+        <w:rPr>
+          <w:rFonts w:ascii="Arial" w:hAnsi="Arial" w:cs="Arial"/>
+          <w:sz w:val="24"/>
+          <w:szCs w:val="24"/>
+          <w:highlight w:val="darkGray"/>
+        </w:rPr>
+        <w:t xml:space="preserve">, es el piso que tendrá el mayor tráfico de red, puesto que allí estarán </w:t>
+      </w:r>
+      <w:r>
+        <w:rPr>
+          <w:rFonts w:ascii="Arial" w:hAnsi="Arial" w:cs="Arial"/>
+          <w:sz w:val="24"/>
+          <w:szCs w:val="24"/>
+          <w:highlight w:val="darkGray"/>
         </w:rPr>
         <w:t xml:space="preserve">10 personas utilizando servicios de voz y también de datos, así </w:t>
       </w:r>
@@ -4004,6 +4324,7 @@
           <w:rFonts w:ascii="Arial" w:hAnsi="Arial" w:cs="Arial"/>
           <w:sz w:val="24"/>
           <w:szCs w:val="24"/>
+          <w:highlight w:val="darkGray"/>
         </w:rPr>
         <w:t>que,</w:t>
       </w:r>
@@ -4012,6 +4333,7 @@
           <w:rFonts w:ascii="Arial" w:hAnsi="Arial" w:cs="Arial"/>
           <w:sz w:val="24"/>
           <w:szCs w:val="24"/>
+          <w:highlight w:val="darkGray"/>
         </w:rPr>
         <w:t xml:space="preserve"> para tener un mayor control, se harán las configuraciones correspondientes para que </w:t>
       </w:r>
@@ -4020,6 +4342,7 @@
           <w:rFonts w:ascii="Arial" w:hAnsi="Arial" w:cs="Arial"/>
           <w:sz w:val="24"/>
           <w:szCs w:val="24"/>
+          <w:highlight w:val="darkGray"/>
         </w:rPr>
         <w:t xml:space="preserve">el servicio de voz pertenezca a una </w:t>
       </w:r>
@@ -4028,6 +4351,7 @@
           <w:rFonts w:ascii="Arial" w:hAnsi="Arial" w:cs="Arial"/>
           <w:sz w:val="24"/>
           <w:szCs w:val="24"/>
+          <w:highlight w:val="darkGray"/>
         </w:rPr>
         <w:t>VLAN</w:t>
       </w:r>
@@ -4036,6 +4360,7 @@
           <w:rFonts w:ascii="Arial" w:hAnsi="Arial" w:cs="Arial"/>
           <w:sz w:val="24"/>
           <w:szCs w:val="24"/>
+          <w:highlight w:val="darkGray"/>
         </w:rPr>
         <w:t xml:space="preserve"> diferente al de las computadoras.</w:t>
       </w:r>
@@ -4104,7 +4429,6 @@
                 <w:sz w:val="24"/>
                 <w:szCs w:val="24"/>
               </w:rPr>
-              <w:lastRenderedPageBreak/>
               <w:t>Dispositivo</w:t>
             </w:r>
           </w:p>
@@ -5742,6 +6066,7 @@
           <w:sz w:val="24"/>
           <w:szCs w:val="24"/>
         </w:rPr>
+        <w:lastRenderedPageBreak/>
         <w:t xml:space="preserve">VLAN 4: Telefonía </w:t>
       </w:r>
       <w:r>
@@ -5904,353 +6229,265 @@
           <w:sz w:val="24"/>
           <w:szCs w:val="24"/>
         </w:rPr>
-        <w:t xml:space="preserve">2 </w:t>
-      </w:r>
-      <w:r>
-        <w:rPr>
-          <w:rFonts w:ascii="Arial" w:hAnsi="Arial" w:cs="Arial"/>
-          <w:sz w:val="24"/>
-          <w:szCs w:val="24"/>
-        </w:rPr>
-        <w:t>equipos</w:t>
-      </w:r>
-      <w:r>
-        <w:rPr>
-          <w:rFonts w:ascii="Arial" w:hAnsi="Arial" w:cs="Arial"/>
-          <w:sz w:val="24"/>
-          <w:szCs w:val="24"/>
-        </w:rPr>
-        <w:t xml:space="preserve"> Servidores</w:t>
-      </w:r>
-    </w:p>
-    <w:p>
-      <w:pPr>
-        <w:spacing w:line="360" w:lineRule="auto"/>
-        <w:rPr>
-          <w:rFonts w:ascii="Arial" w:hAnsi="Arial" w:cs="Arial"/>
-          <w:sz w:val="24"/>
-          <w:szCs w:val="24"/>
-        </w:rPr>
-      </w:pPr>
-      <w:r>
-        <w:rPr>
-          <w:rFonts w:ascii="Arial" w:hAnsi="Arial" w:cs="Arial"/>
-          <w:sz w:val="24"/>
-          <w:szCs w:val="24"/>
-        </w:rPr>
-        <w:t xml:space="preserve">5 </w:t>
-      </w:r>
-      <w:r>
-        <w:rPr>
-          <w:rFonts w:ascii="Arial" w:hAnsi="Arial" w:cs="Arial"/>
-          <w:sz w:val="24"/>
-          <w:szCs w:val="24"/>
-        </w:rPr>
-        <w:t>switches</w:t>
-      </w:r>
-    </w:p>
-    <w:p>
-      <w:pPr>
-        <w:spacing w:line="360" w:lineRule="auto"/>
-        <w:rPr>
-          <w:rFonts w:ascii="Arial" w:hAnsi="Arial" w:cs="Arial"/>
-          <w:sz w:val="24"/>
-          <w:szCs w:val="24"/>
-        </w:rPr>
-      </w:pPr>
-      <w:r>
-        <w:rPr>
-          <w:rFonts w:ascii="Arial" w:hAnsi="Arial" w:cs="Arial"/>
-          <w:sz w:val="24"/>
-          <w:szCs w:val="24"/>
-        </w:rPr>
-        <w:t xml:space="preserve">3 </w:t>
-      </w:r>
-      <w:r>
-        <w:rPr>
-          <w:rFonts w:ascii="Arial" w:hAnsi="Arial" w:cs="Arial"/>
-          <w:sz w:val="24"/>
-          <w:szCs w:val="24"/>
-        </w:rPr>
-        <w:t>puntos</w:t>
-      </w:r>
-      <w:r>
-        <w:rPr>
-          <w:rFonts w:ascii="Arial" w:hAnsi="Arial" w:cs="Arial"/>
-          <w:sz w:val="24"/>
-          <w:szCs w:val="24"/>
-        </w:rPr>
-        <w:t xml:space="preserve"> de Acceso (un punto de acceso en cada piso)</w:t>
-      </w:r>
-    </w:p>
-    <w:p>
-      <w:pPr>
-        <w:spacing w:line="360" w:lineRule="auto"/>
-        <w:rPr>
-          <w:rFonts w:ascii="Arial" w:hAnsi="Arial" w:cs="Arial"/>
-          <w:sz w:val="24"/>
-          <w:szCs w:val="24"/>
-        </w:rPr>
-      </w:pPr>
-      <w:r>
-        <w:rPr>
-          <w:rFonts w:ascii="Arial" w:hAnsi="Arial" w:cs="Arial"/>
+        <w:t>2 equipos Servidores</w:t>
+      </w:r>
+    </w:p>
+    <w:p>
+      <w:pPr>
+        <w:spacing w:line="360" w:lineRule="auto"/>
+        <w:rPr>
+          <w:rFonts w:ascii="Arial" w:hAnsi="Arial" w:cs="Arial"/>
+          <w:sz w:val="24"/>
+          <w:szCs w:val="24"/>
+        </w:rPr>
+      </w:pPr>
+      <w:r>
+        <w:rPr>
+          <w:rFonts w:ascii="Arial" w:hAnsi="Arial" w:cs="Arial"/>
+          <w:sz w:val="24"/>
+          <w:szCs w:val="24"/>
+        </w:rPr>
+        <w:t>5 switches</w:t>
+      </w:r>
+    </w:p>
+    <w:p>
+      <w:pPr>
+        <w:spacing w:line="360" w:lineRule="auto"/>
+        <w:rPr>
+          <w:rFonts w:ascii="Arial" w:hAnsi="Arial" w:cs="Arial"/>
+          <w:sz w:val="24"/>
+          <w:szCs w:val="24"/>
+        </w:rPr>
+      </w:pPr>
+      <w:r>
+        <w:rPr>
+          <w:rFonts w:ascii="Arial" w:hAnsi="Arial" w:cs="Arial"/>
+          <w:sz w:val="24"/>
+          <w:szCs w:val="24"/>
+        </w:rPr>
+        <w:t>3 puntos de Acceso (un punto de acceso en cada piso)</w:t>
+      </w:r>
+    </w:p>
+    <w:p>
+      <w:pPr>
+        <w:spacing w:line="360" w:lineRule="auto"/>
+        <w:rPr>
+          <w:rFonts w:ascii="Arial" w:hAnsi="Arial" w:cs="Arial"/>
+          <w:sz w:val="24"/>
+          <w:szCs w:val="24"/>
+        </w:rPr>
+      </w:pPr>
+      <w:r>
+        <w:rPr>
+          <w:rFonts w:ascii="Arial" w:hAnsi="Arial" w:cs="Arial"/>
+          <w:sz w:val="24"/>
+          <w:szCs w:val="24"/>
+        </w:rPr>
+        <w:t>2 impresoras (una en el piso 1 y otra en el piso 3)</w:t>
+      </w:r>
+    </w:p>
+    <w:p>
+      <w:pPr>
+        <w:spacing w:line="360" w:lineRule="auto"/>
+        <w:rPr>
+          <w:rFonts w:ascii="Arial" w:hAnsi="Arial" w:cs="Arial"/>
+          <w:sz w:val="24"/>
+          <w:szCs w:val="24"/>
+        </w:rPr>
+      </w:pPr>
+      <w:r>
+        <w:rPr>
+          <w:rFonts w:ascii="Arial" w:hAnsi="Arial" w:cs="Arial"/>
+          <w:sz w:val="24"/>
+          <w:szCs w:val="24"/>
+        </w:rPr>
+        <w:t>1 equipo Ruteador marca Cisco con capacidad de proveer VoIP</w:t>
+      </w:r>
+    </w:p>
+    <w:p>
+      <w:pPr>
+        <w:spacing w:line="360" w:lineRule="auto"/>
+        <w:rPr>
+          <w:rFonts w:ascii="Arial" w:hAnsi="Arial" w:cs="Arial"/>
+          <w:sz w:val="24"/>
+          <w:szCs w:val="24"/>
+        </w:rPr>
+      </w:pPr>
+      <w:r>
+        <w:rPr>
+          <w:rFonts w:ascii="Arial" w:hAnsi="Arial" w:cs="Arial"/>
+          <w:sz w:val="24"/>
+          <w:szCs w:val="24"/>
+        </w:rPr>
+        <w:t>10 teléfonos IP físicos</w:t>
+      </w:r>
+    </w:p>
+    <w:p>
+      <w:pPr>
+        <w:spacing w:line="360" w:lineRule="auto"/>
+        <w:rPr>
+          <w:rFonts w:ascii="Arial" w:hAnsi="Arial" w:cs="Arial"/>
+          <w:sz w:val="24"/>
+          <w:szCs w:val="24"/>
+        </w:rPr>
+      </w:pPr>
+      <w:r>
+        <w:rPr>
+          <w:rFonts w:ascii="Arial" w:hAnsi="Arial" w:cs="Arial"/>
+          <w:sz w:val="24"/>
+          <w:szCs w:val="24"/>
+        </w:rPr>
+        <w:t>Los servicios de TI que actualmente corren en los Equipos Servidores de la Empresa son:</w:t>
+      </w:r>
+    </w:p>
+    <w:p>
+      <w:pPr>
+        <w:spacing w:line="360" w:lineRule="auto"/>
+        <w:rPr>
+          <w:rFonts w:ascii="Arial" w:hAnsi="Arial" w:cs="Arial"/>
+          <w:sz w:val="24"/>
+          <w:szCs w:val="24"/>
+        </w:rPr>
+      </w:pPr>
+      <w:r>
+        <w:rPr>
+          <w:rFonts w:ascii="Arial" w:hAnsi="Arial" w:cs="Arial"/>
+          <w:sz w:val="24"/>
+          <w:szCs w:val="24"/>
+        </w:rPr>
+        <w:t>Equipo Servidor 1: DNS (para proveer servicio del dominio fast.com)</w:t>
+      </w:r>
+      <w:r>
+        <w:rPr>
+          <w:rFonts w:ascii="Arial" w:hAnsi="Arial" w:cs="Arial"/>
+          <w:sz w:val="24"/>
+          <w:szCs w:val="24"/>
+        </w:rPr>
+        <w:t xml:space="preserve"> y el servicio DHCP (con diferentes para cada </w:t>
+      </w:r>
+      <w:r>
+        <w:rPr>
+          <w:rFonts w:ascii="Arial" w:hAnsi="Arial" w:cs="Arial"/>
+          <w:sz w:val="24"/>
+          <w:szCs w:val="24"/>
+        </w:rPr>
+        <w:t>VLAN según la necesidad)</w:t>
+      </w:r>
+    </w:p>
+    <w:p>
+      <w:pPr>
+        <w:spacing w:line="360" w:lineRule="auto"/>
+        <w:rPr>
+          <w:rFonts w:ascii="Arial" w:hAnsi="Arial" w:cs="Arial"/>
+          <w:sz w:val="24"/>
+          <w:szCs w:val="24"/>
+        </w:rPr>
+      </w:pPr>
+      <w:r>
+        <w:rPr>
+          <w:rFonts w:ascii="Arial" w:hAnsi="Arial" w:cs="Arial"/>
+          <w:sz w:val="24"/>
+          <w:szCs w:val="24"/>
+        </w:rPr>
+        <w:t>Equipo Servidor 2: FTP y HTTPS (que proveen los servicios de TI: ftp.fast.com y www.fast.com)</w:t>
+      </w:r>
+    </w:p>
+    <w:p>
+      <w:pPr>
+        <w:spacing w:line="360" w:lineRule="auto"/>
+        <w:rPr>
+          <w:rFonts w:ascii="Arial" w:hAnsi="Arial" w:cs="Arial"/>
+          <w:sz w:val="24"/>
+          <w:szCs w:val="24"/>
+        </w:rPr>
+      </w:pPr>
+    </w:p>
+    <w:p>
+      <w:pPr>
+        <w:pStyle w:val="Ttulo3"/>
+        <w:spacing w:line="360" w:lineRule="auto"/>
+        <w:rPr>
+          <w:rFonts w:ascii="Arial" w:hAnsi="Arial" w:cs="Arial"/>
+        </w:rPr>
+      </w:pPr>
+      <w:bookmarkStart w:id="4" w:name="_Toc131194597"/>
+      <w:r>
+        <w:rPr>
+          <w:rFonts w:ascii="Arial" w:hAnsi="Arial" w:cs="Arial"/>
+        </w:rPr>
+        <w:t>Configuraciones del Router 2811</w:t>
+      </w:r>
+      <w:bookmarkEnd w:id="4"/>
+    </w:p>
+    <w:p>
+      <w:pPr>
+        <w:spacing w:line="360" w:lineRule="auto"/>
+        <w:rPr>
+          <w:rFonts w:ascii="Arial" w:hAnsi="Arial" w:cs="Arial"/>
+          <w:sz w:val="24"/>
+          <w:szCs w:val="24"/>
+        </w:rPr>
+      </w:pPr>
+      <w:r>
+        <w:rPr>
+          <w:rFonts w:ascii="Arial" w:hAnsi="Arial" w:cs="Arial"/>
+          <w:sz w:val="24"/>
+          <w:szCs w:val="24"/>
+        </w:rPr>
+        <w:t xml:space="preserve">Todas las configuraciones se </w:t>
+      </w:r>
+      <w:r>
+        <w:rPr>
+          <w:rFonts w:ascii="Arial" w:hAnsi="Arial" w:cs="Arial"/>
+          <w:sz w:val="24"/>
+          <w:szCs w:val="24"/>
+        </w:rPr>
+        <w:t>realizarán</w:t>
+      </w:r>
+      <w:r>
+        <w:rPr>
+          <w:rFonts w:ascii="Arial" w:hAnsi="Arial" w:cs="Arial"/>
+          <w:sz w:val="24"/>
+          <w:szCs w:val="24"/>
+        </w:rPr>
+        <w:t xml:space="preserve"> a través de una laptop y un cable de consola</w:t>
+      </w:r>
+      <w:r>
+        <w:rPr>
+          <w:rFonts w:ascii="Arial" w:hAnsi="Arial" w:cs="Arial"/>
+          <w:sz w:val="24"/>
+          <w:szCs w:val="24"/>
+        </w:rPr>
+        <w:t>:</w:t>
+      </w:r>
+    </w:p>
+    <w:p>
+      <w:pPr>
+        <w:spacing w:line="360" w:lineRule="auto"/>
+        <w:rPr>
+          <w:rFonts w:ascii="Arial" w:hAnsi="Arial" w:cs="Arial"/>
+          <w:sz w:val="24"/>
+          <w:szCs w:val="24"/>
+        </w:rPr>
+      </w:pPr>
+    </w:p>
+    <w:p>
+      <w:pPr>
+        <w:spacing w:line="360" w:lineRule="auto"/>
+        <w:rPr>
+          <w:rFonts w:ascii="Arial" w:hAnsi="Arial" w:cs="Arial"/>
+          <w:sz w:val="24"/>
+          <w:szCs w:val="24"/>
+        </w:rPr>
+      </w:pPr>
+      <w:r>
+        <w:rPr>
+          <w:rFonts w:ascii="Arial" w:hAnsi="Arial" w:cs="Arial"/>
+          <w:noProof/>
           <w:sz w:val="24"/>
           <w:szCs w:val="24"/>
         </w:rPr>
         <w:lastRenderedPageBreak/>
-        <w:t xml:space="preserve">2 </w:t>
-      </w:r>
-      <w:r>
-        <w:rPr>
-          <w:rFonts w:ascii="Arial" w:hAnsi="Arial" w:cs="Arial"/>
-          <w:sz w:val="24"/>
-          <w:szCs w:val="24"/>
-        </w:rPr>
-        <w:t>impresoras</w:t>
-      </w:r>
-      <w:r>
-        <w:rPr>
-          <w:rFonts w:ascii="Arial" w:hAnsi="Arial" w:cs="Arial"/>
-          <w:sz w:val="24"/>
-          <w:szCs w:val="24"/>
-        </w:rPr>
-        <w:t xml:space="preserve"> (una en el piso 1 y otra en el piso 3)</w:t>
-      </w:r>
-    </w:p>
-    <w:p>
-      <w:pPr>
-        <w:spacing w:line="360" w:lineRule="auto"/>
-        <w:rPr>
-          <w:rFonts w:ascii="Arial" w:hAnsi="Arial" w:cs="Arial"/>
-          <w:sz w:val="24"/>
-          <w:szCs w:val="24"/>
-        </w:rPr>
-      </w:pPr>
-      <w:r>
-        <w:rPr>
-          <w:rFonts w:ascii="Arial" w:hAnsi="Arial" w:cs="Arial"/>
-          <w:sz w:val="24"/>
-          <w:szCs w:val="24"/>
-        </w:rPr>
-        <w:t xml:space="preserve">1 </w:t>
-      </w:r>
-      <w:r>
-        <w:rPr>
-          <w:rFonts w:ascii="Arial" w:hAnsi="Arial" w:cs="Arial"/>
-          <w:sz w:val="24"/>
-          <w:szCs w:val="24"/>
-        </w:rPr>
-        <w:t>equipo</w:t>
-      </w:r>
-      <w:r>
-        <w:rPr>
-          <w:rFonts w:ascii="Arial" w:hAnsi="Arial" w:cs="Arial"/>
-          <w:sz w:val="24"/>
-          <w:szCs w:val="24"/>
-        </w:rPr>
-        <w:t xml:space="preserve"> Ruteador marca Cisco con capacidad de proveer VoIP</w:t>
-      </w:r>
-    </w:p>
-    <w:p>
-      <w:pPr>
-        <w:spacing w:line="360" w:lineRule="auto"/>
-        <w:rPr>
-          <w:rFonts w:ascii="Arial" w:hAnsi="Arial" w:cs="Arial"/>
-          <w:sz w:val="24"/>
-          <w:szCs w:val="24"/>
-        </w:rPr>
-      </w:pPr>
-      <w:r>
-        <w:rPr>
-          <w:rFonts w:ascii="Arial" w:hAnsi="Arial" w:cs="Arial"/>
-          <w:sz w:val="24"/>
-          <w:szCs w:val="24"/>
-        </w:rPr>
-        <w:t xml:space="preserve">10 </w:t>
-      </w:r>
-      <w:r>
-        <w:rPr>
-          <w:rFonts w:ascii="Arial" w:hAnsi="Arial" w:cs="Arial"/>
-          <w:sz w:val="24"/>
-          <w:szCs w:val="24"/>
-        </w:rPr>
-        <w:t>teléfonos</w:t>
-      </w:r>
-      <w:r>
-        <w:rPr>
-          <w:rFonts w:ascii="Arial" w:hAnsi="Arial" w:cs="Arial"/>
-          <w:sz w:val="24"/>
-          <w:szCs w:val="24"/>
-        </w:rPr>
-        <w:t xml:space="preserve"> IP físicos</w:t>
-      </w:r>
-    </w:p>
-    <w:p>
-      <w:pPr>
-        <w:spacing w:line="360" w:lineRule="auto"/>
-        <w:rPr>
-          <w:rFonts w:ascii="Arial" w:hAnsi="Arial" w:cs="Arial"/>
-          <w:sz w:val="24"/>
-          <w:szCs w:val="24"/>
-        </w:rPr>
-      </w:pPr>
-      <w:r>
-        <w:rPr>
-          <w:rFonts w:ascii="Arial" w:hAnsi="Arial" w:cs="Arial"/>
-          <w:sz w:val="24"/>
-          <w:szCs w:val="24"/>
-        </w:rPr>
-        <w:t>Los servicios de TI que actualmente corren en los Equipos Servidores de la Empresa son:</w:t>
-      </w:r>
-    </w:p>
-    <w:p>
-      <w:pPr>
-        <w:spacing w:line="360" w:lineRule="auto"/>
-        <w:rPr>
-          <w:rFonts w:ascii="Arial" w:hAnsi="Arial" w:cs="Arial"/>
-          <w:sz w:val="24"/>
-          <w:szCs w:val="24"/>
-        </w:rPr>
-      </w:pPr>
-      <w:r>
-        <w:rPr>
-          <w:rFonts w:ascii="Arial" w:hAnsi="Arial" w:cs="Arial"/>
-          <w:sz w:val="24"/>
-          <w:szCs w:val="24"/>
-        </w:rPr>
-        <w:t>Equipo Servidor 1: DNS (para proveer servicio del dominio fast.com)</w:t>
-      </w:r>
-      <w:r>
-        <w:rPr>
-          <w:rFonts w:ascii="Arial" w:hAnsi="Arial" w:cs="Arial"/>
-          <w:sz w:val="24"/>
-          <w:szCs w:val="24"/>
-        </w:rPr>
-        <w:t xml:space="preserve"> y el servicio DHCP (con diferentes para cada </w:t>
-      </w:r>
-      <w:r>
-        <w:rPr>
-          <w:rFonts w:ascii="Arial" w:hAnsi="Arial" w:cs="Arial"/>
-          <w:sz w:val="24"/>
-          <w:szCs w:val="24"/>
-        </w:rPr>
-        <w:t>VLAN según la necesidad)</w:t>
-      </w:r>
-    </w:p>
-    <w:p>
-      <w:pPr>
-        <w:spacing w:line="360" w:lineRule="auto"/>
-        <w:rPr>
-          <w:rFonts w:ascii="Arial" w:hAnsi="Arial" w:cs="Arial"/>
-          <w:sz w:val="24"/>
-          <w:szCs w:val="24"/>
-        </w:rPr>
-      </w:pPr>
-      <w:r>
-        <w:rPr>
-          <w:rFonts w:ascii="Arial" w:hAnsi="Arial" w:cs="Arial"/>
-          <w:sz w:val="24"/>
-          <w:szCs w:val="24"/>
-        </w:rPr>
-        <w:t>Equipo Servidor 2: FTP y HTTPS (que proveen los servicios de TI: ftp.fast.com y www.fast.com)</w:t>
-      </w:r>
-    </w:p>
-    <w:p>
-      <w:pPr>
-        <w:spacing w:line="360" w:lineRule="auto"/>
-        <w:rPr>
-          <w:rFonts w:ascii="Arial" w:hAnsi="Arial" w:cs="Arial"/>
-          <w:sz w:val="24"/>
-          <w:szCs w:val="24"/>
-        </w:rPr>
-      </w:pPr>
-    </w:p>
-    <w:p>
-      <w:pPr>
-        <w:pStyle w:val="Ttulo3"/>
-        <w:spacing w:line="360" w:lineRule="auto"/>
-        <w:rPr>
-          <w:rFonts w:ascii="Arial" w:hAnsi="Arial" w:cs="Arial"/>
-        </w:rPr>
-      </w:pPr>
-      <w:bookmarkStart w:id="4" w:name="_Toc131194597"/>
-      <w:r>
-        <w:rPr>
-          <w:rFonts w:ascii="Arial" w:hAnsi="Arial" w:cs="Arial"/>
-        </w:rPr>
-        <w:t>Configuraciones del Router 2811</w:t>
-      </w:r>
-      <w:bookmarkEnd w:id="4"/>
-    </w:p>
-    <w:p>
-      <w:pPr>
-        <w:spacing w:line="360" w:lineRule="auto"/>
-        <w:rPr>
-          <w:rFonts w:ascii="Arial" w:hAnsi="Arial" w:cs="Arial"/>
-          <w:sz w:val="24"/>
-          <w:szCs w:val="24"/>
-        </w:rPr>
-      </w:pPr>
-      <w:r>
-        <w:rPr>
-          <w:rFonts w:ascii="Arial" w:hAnsi="Arial" w:cs="Arial"/>
-          <w:sz w:val="24"/>
-          <w:szCs w:val="24"/>
-        </w:rPr>
-        <w:t xml:space="preserve">Todas las configuraciones se </w:t>
-      </w:r>
-      <w:r>
-        <w:rPr>
-          <w:rFonts w:ascii="Arial" w:hAnsi="Arial" w:cs="Arial"/>
-          <w:sz w:val="24"/>
-          <w:szCs w:val="24"/>
-        </w:rPr>
-        <w:t>realizarán</w:t>
-      </w:r>
-      <w:r>
-        <w:rPr>
-          <w:rFonts w:ascii="Arial" w:hAnsi="Arial" w:cs="Arial"/>
-          <w:sz w:val="24"/>
-          <w:szCs w:val="24"/>
-        </w:rPr>
-        <w:t xml:space="preserve"> a través de una laptop y un cable de consola</w:t>
-      </w:r>
-      <w:r>
-        <w:rPr>
-          <w:rFonts w:ascii="Arial" w:hAnsi="Arial" w:cs="Arial"/>
-          <w:sz w:val="24"/>
-          <w:szCs w:val="24"/>
-        </w:rPr>
-        <w:t>:</w:t>
-      </w:r>
-    </w:p>
-    <w:p>
-      <w:pPr>
-        <w:spacing w:line="360" w:lineRule="auto"/>
-        <w:rPr>
-          <w:rFonts w:ascii="Arial" w:hAnsi="Arial" w:cs="Arial"/>
-          <w:sz w:val="24"/>
-          <w:szCs w:val="24"/>
-        </w:rPr>
-      </w:pPr>
-    </w:p>
-    <w:p>
-      <w:pPr>
-        <w:spacing w:line="360" w:lineRule="auto"/>
-        <w:rPr>
-          <w:rFonts w:ascii="Arial" w:hAnsi="Arial" w:cs="Arial"/>
-          <w:sz w:val="24"/>
-          <w:szCs w:val="24"/>
-        </w:rPr>
-      </w:pPr>
-      <w:r>
-        <w:rPr>
-          <w:rFonts w:ascii="Arial" w:hAnsi="Arial" w:cs="Arial"/>
-          <w:noProof/>
-          <w:sz w:val="24"/>
-          <w:szCs w:val="24"/>
-        </w:rPr>
         <w:drawing>
           <wp:inline distT="0" distB="0" distL="0" distR="0" wp14:anchorId="27934072" wp14:editId="3A9AE071">
             <wp:extent cx="1993900" cy="1993900"/>
@@ -6314,7 +6551,6 @@
           <w:sz w:val="24"/>
           <w:szCs w:val="24"/>
         </w:rPr>
-        <w:lastRenderedPageBreak/>
         <w:drawing>
           <wp:inline distT="0" distB="0" distL="0" distR="0" wp14:anchorId="3EC6EAFD" wp14:editId="1F5A4F1A">
             <wp:extent cx="4848225" cy="4435753"/>
@@ -6541,7 +6777,6 @@
           <w:sz w:val="24"/>
           <w:szCs w:val="24"/>
         </w:rPr>
-        <w:lastRenderedPageBreak/>
         <w:drawing>
           <wp:inline distT="0" distB="0" distL="0" distR="0" wp14:anchorId="1EB55E20" wp14:editId="1A4ED2BA">
             <wp:extent cx="5353924" cy="1244600"/>
@@ -6920,6 +7155,7 @@
           <w:sz w:val="24"/>
           <w:szCs w:val="24"/>
         </w:rPr>
+        <w:lastRenderedPageBreak/>
         <w:drawing>
           <wp:inline distT="0" distB="0" distL="0" distR="0" wp14:anchorId="72A6D4E0" wp14:editId="7403357B">
             <wp:extent cx="5780658" cy="1380067"/>
@@ -6972,7 +7208,6 @@
           <w:sz w:val="24"/>
           <w:szCs w:val="24"/>
         </w:rPr>
-        <w:lastRenderedPageBreak/>
         <w:t>Los números que utilizaré para la telefonía serán:</w:t>
       </w:r>
     </w:p>
@@ -10926,7 +11161,25 @@
           <w:sz w:val="24"/>
           <w:szCs w:val="24"/>
         </w:rPr>
-        <w:t xml:space="preserve"> como usuario “ventas(id)”, por ejemplo ventas1, ventas2, y así sucesivamente</w:t>
+        <w:t xml:space="preserve"> como usuario “ventas(id)”, por </w:t>
+      </w:r>
+      <w:proofErr w:type="gramStart"/>
+      <w:r>
+        <w:rPr>
+          <w:rFonts w:ascii="Arial" w:hAnsi="Arial" w:cs="Arial"/>
+          <w:sz w:val="24"/>
+          <w:szCs w:val="24"/>
+        </w:rPr>
+        <w:t>ejemplo</w:t>
+      </w:r>
+      <w:proofErr w:type="gramEnd"/>
+      <w:r>
+        <w:rPr>
+          <w:rFonts w:ascii="Arial" w:hAnsi="Arial" w:cs="Arial"/>
+          <w:sz w:val="24"/>
+          <w:szCs w:val="24"/>
+        </w:rPr>
+        <w:t xml:space="preserve"> ventas1, ventas2, y así sucesivamente</w:t>
       </w:r>
       <w:r>
         <w:rPr>
@@ -11342,7 +11595,21 @@
         <w:rPr>
           <w:rFonts w:ascii="Arial" w:hAnsi="Arial" w:cs="Arial"/>
         </w:rPr>
-        <w:t xml:space="preserve"> que el servicio funciona correctamente, desde una pc de ventas, abrimos un cliente </w:t>
+        <w:t xml:space="preserve"> que el servicio funciona correctamente, desde </w:t>
+      </w:r>
+      <w:proofErr w:type="gramStart"/>
+      <w:r>
+        <w:rPr>
+          <w:rFonts w:ascii="Arial" w:hAnsi="Arial" w:cs="Arial"/>
+        </w:rPr>
+        <w:t>una pc</w:t>
+      </w:r>
+      <w:proofErr w:type="gramEnd"/>
+      <w:r>
+        <w:rPr>
+          <w:rFonts w:ascii="Arial" w:hAnsi="Arial" w:cs="Arial"/>
+        </w:rPr>
+        <w:t xml:space="preserve"> de ventas, abrimos un cliente </w:t>
       </w:r>
       <w:r>
         <w:rPr>
@@ -12368,7 +12635,25 @@
           <w:sz w:val="24"/>
           <w:szCs w:val="24"/>
         </w:rPr>
-        <w:t>va en el paquete : 0050:0F82:805C</w:t>
+        <w:t xml:space="preserve">va en el </w:t>
+      </w:r>
+      <w:proofErr w:type="gramStart"/>
+      <w:r>
+        <w:rPr>
+          <w:rFonts w:ascii="Arial" w:hAnsi="Arial" w:cs="Arial"/>
+          <w:sz w:val="24"/>
+          <w:szCs w:val="24"/>
+        </w:rPr>
+        <w:t>paquete :</w:t>
+      </w:r>
+      <w:proofErr w:type="gramEnd"/>
+      <w:r>
+        <w:rPr>
+          <w:rFonts w:ascii="Arial" w:hAnsi="Arial" w:cs="Arial"/>
+          <w:sz w:val="24"/>
+          <w:szCs w:val="24"/>
+        </w:rPr>
+        <w:t xml:space="preserve"> 0050:0F82:805C</w:t>
       </w:r>
       <w:r>
         <w:rPr>
@@ -12394,7 +12679,25 @@
           <w:sz w:val="24"/>
           <w:szCs w:val="24"/>
         </w:rPr>
-        <w:t>La dirección FFFF:FFFF:FFFF:FFFF hace referencia a la dirección de broadcast que servirá para encontrar al servidor DHCP.</w:t>
+        <w:t xml:space="preserve">La dirección </w:t>
+      </w:r>
+      <w:proofErr w:type="gramStart"/>
+      <w:r>
+        <w:rPr>
+          <w:rFonts w:ascii="Arial" w:hAnsi="Arial" w:cs="Arial"/>
+          <w:sz w:val="24"/>
+          <w:szCs w:val="24"/>
+        </w:rPr>
+        <w:t>FFFF:FFFF</w:t>
+      </w:r>
+      <w:proofErr w:type="gramEnd"/>
+      <w:r>
+        <w:rPr>
+          <w:rFonts w:ascii="Arial" w:hAnsi="Arial" w:cs="Arial"/>
+          <w:sz w:val="24"/>
+          <w:szCs w:val="24"/>
+        </w:rPr>
+        <w:t>:FFFF:FFFF hace referencia a la dirección de broadcast que servirá para encontrar al servidor DHCP.</w:t>
       </w:r>
     </w:p>
     <w:p>
@@ -13201,7 +13504,25 @@
           <w:sz w:val="24"/>
           <w:szCs w:val="24"/>
         </w:rPr>
-        <w:t>Así que por lo tanto, el paquete llegado al router, será enviado a la dirección IP: 192.17.50.3, la cual es la dirección del servidor en donde está habilitado el servicio de DHCP:</w:t>
+        <w:t xml:space="preserve">Así </w:t>
+      </w:r>
+      <w:proofErr w:type="gramStart"/>
+      <w:r>
+        <w:rPr>
+          <w:rFonts w:ascii="Arial" w:hAnsi="Arial" w:cs="Arial"/>
+          <w:sz w:val="24"/>
+          <w:szCs w:val="24"/>
+        </w:rPr>
+        <w:t>que</w:t>
+      </w:r>
+      <w:proofErr w:type="gramEnd"/>
+      <w:r>
+        <w:rPr>
+          <w:rFonts w:ascii="Arial" w:hAnsi="Arial" w:cs="Arial"/>
+          <w:sz w:val="24"/>
+          <w:szCs w:val="24"/>
+        </w:rPr>
+        <w:t xml:space="preserve"> por lo tanto, el paquete llegado al router, será enviado a la dirección IP: 192.17.50.3, la cual es la dirección del servidor en donde está habilitado el servicio de DHCP:</w:t>
       </w:r>
     </w:p>
     <w:p>
@@ -15402,8 +15723,120 @@
 </file>
 
 <file path=word/numbering.xml><?xml version="1.0" encoding="utf-8"?>
-<w:numbering xmlns:wpc="http://schemas.microsoft.com/office/word/2010/wordprocessingCanvas" xmlns:cx="http://schemas.microsoft.com/office/drawing/2014/chartex" xmlns:cx1="http://schemas.microsoft.com/office/drawing/2015/9/8/chartex" xmlns:cx2="http://schemas.microsoft.com/office/drawing/2015/10/21/chartex" xmlns:cx3="http://schemas.microsoft.com/office/drawing/2016/5/9/chartex" xmlns:cx4="http://schemas.microsoft.com/office/drawing/2016/5/10/chartex" xmlns:cx5="http://schemas.microsoft.com/office/drawing/2016/5/11/chartex" xmlns:cx6="http://schemas.microsoft.com/office/drawing/2016/5/12/chartex" xmlns:cx7="http://schemas.microsoft.com/office/drawing/2016/5/13/chartex" xmlns:cx8="http://schemas.microsoft.com/office/drawing/2016/5/14/chartex" xmlns:mc="http://schemas.openxmlformats.org/markup-compatibility/2006" xmlns:aink="http://schemas.microsoft.com/office/drawing/2016/ink" xmlns:am3d="http://schemas.microsoft.com/office/drawing/2017/model3d" xmlns:o="urn:schemas-microsoft-com:office:office" xmlns:oel="http://schemas.microsoft.com/office/2019/extlst" xmlns:r="http://schemas.openxmlformats.org/officeDocument/2006/relationships" xmlns:m="http://schemas.openxmlformats.org/officeDocument/2006/math" xmlns:v="urn:schemas-microsoft-com:vml" xmlns:wp14="http://schemas.microsoft.com/office/word/2010/wordprocessingDrawing" xmlns:wp="http://schemas.openxmlformats.org/drawingml/2006/wordprocessingDrawing" xmlns:w10="urn:schemas-microsoft-com:office:word" xmlns:w="http://schemas.openxmlformats.org/wordprocessingml/2006/main" xmlns:w14="http://schemas.microsoft.com/office/word/2010/wordml" xmlns:w15="http://schemas.microsoft.com/office/word/2012/wordml" xmlns:w16cex="http://schemas.microsoft.com/office/word/2018/wordml/cex" xmlns:w16cid="http://schemas.microsoft.com/office/word/2016/wordml/cid" xmlns:w16="http://schemas.microsoft.com/office/word/2018/wordml" xmlns:w16sdtdh="http://schemas.microsoft.com/office/word/2020/wordml/sdtdatahash" xmlns:w16se="http://schemas.microsoft.com/office/word/2015/wordml/symex" xmlns:wpg="http://schemas.microsoft.com/office/word/2010/wordprocessingGroup" xmlns:wpi="http://schemas.microsoft.com/office/word/2010/wordprocessingInk" xmlns:wne="http://schemas.microsoft.com/office/word/2006/wordml" xmlns:wps="http://schemas.microsoft.com/office/word/2010/wordprocessingShape" mc:Ignorable="w14 w15 w16se w16cid w16 w16cex w16sdtdh wp14">
+<w:numbering xmlns:wpc="http://schemas.microsoft.com/office/word/2010/wordprocessingCanvas" xmlns:cx="http://schemas.microsoft.com/office/drawing/2014/chartex" xmlns:cx1="http://schemas.microsoft.com/office/drawing/2015/9/8/chartex" xmlns:cx2="http://schemas.microsoft.com/office/drawing/2015/10/21/chartex" xmlns:cx3="http://schemas.microsoft.com/office/drawing/2016/5/9/chartex" xmlns:cx4="http://schemas.microsoft.com/office/drawing/2016/5/10/chartex" xmlns:cx5="http://schemas.microsoft.com/office/drawing/2016/5/11/chartex" xmlns:cx6="http://schemas.microsoft.com/office/drawing/2016/5/12/chartex" xmlns:cx7="http://schemas.microsoft.com/office/drawing/2016/5/13/chartex" xmlns:cx8="http://schemas.microsoft.com/office/drawing/2016/5/14/chartex" xmlns:mc="http://schemas.openxmlformats.org/markup-compatibility/2006" xmlns:aink="http://schemas.microsoft.com/office/drawing/2016/ink" xmlns:am3d="http://schemas.microsoft.com/office/drawing/2017/model3d" xmlns:o="urn:schemas-microsoft-com:office:office" xmlns:oel="http://schemas.microsoft.com/office/2019/extlst" xmlns:r="http://schemas.openxmlformats.org/officeDocument/2006/relationships" xmlns:m="http://schemas.openxmlformats.org/officeDocument/2006/math" xmlns:v="urn:schemas-microsoft-com:vml" xmlns:wp14="http://schemas.microsoft.com/office/word/2010/wordprocessingDrawing" xmlns:wp="http://schemas.openxmlformats.org/drawingml/2006/wordprocessingDrawing" xmlns:w10="urn:schemas-microsoft-com:office:word" xmlns:w="http://schemas.openxmlformats.org/wordprocessingml/2006/main" xmlns:w14="http://schemas.microsoft.com/office/word/2010/wordml" xmlns:w15="http://schemas.microsoft.com/office/word/2012/wordml" xmlns:w16cex="http://schemas.microsoft.com/office/word/2018/wordml/cex" xmlns:w16cid="http://schemas.microsoft.com/office/word/2016/wordml/cid" xmlns:w16="http://schemas.microsoft.com/office/word/2018/wordml" xmlns:w16du="http://schemas.microsoft.com/office/word/2023/wordml/word16du" xmlns:w16sdtdh="http://schemas.microsoft.com/office/word/2020/wordml/sdtdatahash" xmlns:w16se="http://schemas.microsoft.com/office/word/2015/wordml/symex" xmlns:wpg="http://schemas.microsoft.com/office/word/2010/wordprocessingGroup" xmlns:wpi="http://schemas.microsoft.com/office/word/2010/wordprocessingInk" xmlns:wne="http://schemas.microsoft.com/office/word/2006/wordml" xmlns:wps="http://schemas.microsoft.com/office/word/2010/wordprocessingShape" mc:Ignorable="w14 w15 w16se w16cid w16 w16cex w16sdtdh wp14">
   <w:abstractNum w:abstractNumId="0" w15:restartNumberingAfterBreak="0">
+    <w:nsid w:val="093C72B1"/>
+    <w:multiLevelType w:val="hybridMultilevel"/>
+    <w:tmpl w:val="BD48F27A"/>
+    <w:lvl w:ilvl="0" w:tplc="74F085F6">
+      <w:numFmt w:val="bullet"/>
+      <w:lvlText w:val="-"/>
+      <w:lvlJc w:val="left"/>
+      <w:pPr>
+        <w:ind w:left="720" w:hanging="360"/>
+      </w:pPr>
+      <w:rPr>
+        <w:rFonts w:ascii="Arial" w:eastAsiaTheme="minorHAnsi" w:hAnsi="Arial" w:cs="Arial" w:hint="default"/>
+      </w:rPr>
+    </w:lvl>
+    <w:lvl w:ilvl="1" w:tplc="080A0003" w:tentative="1">
+      <w:start w:val="1"/>
+      <w:numFmt w:val="bullet"/>
+      <w:lvlText w:val="o"/>
+      <w:lvlJc w:val="left"/>
+      <w:pPr>
+        <w:ind w:left="1440" w:hanging="360"/>
+      </w:pPr>
+      <w:rPr>
+        <w:rFonts w:ascii="Courier New" w:hAnsi="Courier New" w:cs="Courier New" w:hint="default"/>
+      </w:rPr>
+    </w:lvl>
+    <w:lvl w:ilvl="2" w:tplc="080A0005" w:tentative="1">
+      <w:start w:val="1"/>
+      <w:numFmt w:val="bullet"/>
+      <w:lvlText w:val=""/>
+      <w:lvlJc w:val="left"/>
+      <w:pPr>
+        <w:ind w:left="2160" w:hanging="360"/>
+      </w:pPr>
+      <w:rPr>
+        <w:rFonts w:ascii="Wingdings" w:hAnsi="Wingdings" w:hint="default"/>
+      </w:rPr>
+    </w:lvl>
+    <w:lvl w:ilvl="3" w:tplc="080A0001" w:tentative="1">
+      <w:start w:val="1"/>
+      <w:numFmt w:val="bullet"/>
+      <w:lvlText w:val=""/>
+      <w:lvlJc w:val="left"/>
+      <w:pPr>
+        <w:ind w:left="2880" w:hanging="360"/>
+      </w:pPr>
+      <w:rPr>
+        <w:rFonts w:ascii="Symbol" w:hAnsi="Symbol" w:hint="default"/>
+      </w:rPr>
+    </w:lvl>
+    <w:lvl w:ilvl="4" w:tplc="080A0003" w:tentative="1">
+      <w:start w:val="1"/>
+      <w:numFmt w:val="bullet"/>
+      <w:lvlText w:val="o"/>
+      <w:lvlJc w:val="left"/>
+      <w:pPr>
+        <w:ind w:left="3600" w:hanging="360"/>
+      </w:pPr>
+      <w:rPr>
+        <w:rFonts w:ascii="Courier New" w:hAnsi="Courier New" w:cs="Courier New" w:hint="default"/>
+      </w:rPr>
+    </w:lvl>
+    <w:lvl w:ilvl="5" w:tplc="080A0005" w:tentative="1">
+      <w:start w:val="1"/>
+      <w:numFmt w:val="bullet"/>
+      <w:lvlText w:val=""/>
+      <w:lvlJc w:val="left"/>
+      <w:pPr>
+        <w:ind w:left="4320" w:hanging="360"/>
+      </w:pPr>
+      <w:rPr>
+        <w:rFonts w:ascii="Wingdings" w:hAnsi="Wingdings" w:hint="default"/>
+      </w:rPr>
+    </w:lvl>
+    <w:lvl w:ilvl="6" w:tplc="080A0001" w:tentative="1">
+      <w:start w:val="1"/>
+      <w:numFmt w:val="bullet"/>
+      <w:lvlText w:val=""/>
+      <w:lvlJc w:val="left"/>
+      <w:pPr>
+        <w:ind w:left="5040" w:hanging="360"/>
+      </w:pPr>
+      <w:rPr>
+        <w:rFonts w:ascii="Symbol" w:hAnsi="Symbol" w:hint="default"/>
+      </w:rPr>
+    </w:lvl>
+    <w:lvl w:ilvl="7" w:tplc="080A0003" w:tentative="1">
+      <w:start w:val="1"/>
+      <w:numFmt w:val="bullet"/>
+      <w:lvlText w:val="o"/>
+      <w:lvlJc w:val="left"/>
+      <w:pPr>
+        <w:ind w:left="5760" w:hanging="360"/>
+      </w:pPr>
+      <w:rPr>
+        <w:rFonts w:ascii="Courier New" w:hAnsi="Courier New" w:cs="Courier New" w:hint="default"/>
+      </w:rPr>
+    </w:lvl>
+    <w:lvl w:ilvl="8" w:tplc="080A0005" w:tentative="1">
+      <w:start w:val="1"/>
+      <w:numFmt w:val="bullet"/>
+      <w:lvlText w:val=""/>
+      <w:lvlJc w:val="left"/>
+      <w:pPr>
+        <w:ind w:left="6480" w:hanging="360"/>
+      </w:pPr>
+      <w:rPr>
+        <w:rFonts w:ascii="Wingdings" w:hAnsi="Wingdings" w:hint="default"/>
+      </w:rPr>
+    </w:lvl>
+  </w:abstractNum>
+  <w:abstractNum w:abstractNumId="1" w15:restartNumberingAfterBreak="0">
     <w:nsid w:val="310A1363"/>
     <w:multiLevelType w:val="hybridMultilevel"/>
     <w:tmpl w:val="62A0EE4A"/>
@@ -15517,6 +15950,9 @@
     </w:lvl>
   </w:abstractNum>
   <w:num w:numId="1" w16cid:durableId="148325190">
+    <w:abstractNumId w:val="1"/>
+  </w:num>
+  <w:num w:numId="2" w16cid:durableId="461271692">
     <w:abstractNumId w:val="0"/>
   </w:num>
 </w:numbering>

</xml_diff>